<commit_message>
Updated written scenario, added filter to model search, and updated styling for companies and search
</commit_message>
<xml_diff>
--- a/WrittenScenario.docx
+++ b/WrittenScenario.docx
@@ -4,23 +4,369 @@
   <w:body>
     <w:p>
       <w:r>
+        <w:t>Admin:</w:t>
+      </w:r>
+    </w:p>
+    <w:p>
+      <w:pPr>
+        <w:pStyle w:val="ListParagraph"/>
+        <w:numPr>
+          <w:ilvl w:val="0"/>
+          <w:numId w:val="3"/>
+        </w:numPr>
+      </w:pPr>
+      <w:r>
+        <w:t>Login</w:t>
+      </w:r>
+    </w:p>
+    <w:p>
+      <w:pPr>
+        <w:pStyle w:val="ListParagraph"/>
+        <w:numPr>
+          <w:ilvl w:val="0"/>
+          <w:numId w:val="3"/>
+        </w:numPr>
+      </w:pPr>
+      <w:r>
+        <w:t xml:space="preserve">Navigate to admin </w:t>
+      </w:r>
+      <w:proofErr w:type="gramStart"/>
+      <w:r>
+        <w:t>page</w:t>
+      </w:r>
+      <w:proofErr w:type="gramEnd"/>
+    </w:p>
+    <w:p>
+      <w:pPr>
+        <w:pStyle w:val="ListParagraph"/>
+        <w:numPr>
+          <w:ilvl w:val="0"/>
+          <w:numId w:val="3"/>
+        </w:numPr>
+      </w:pPr>
+      <w:r>
+        <w:t xml:space="preserve">Modify ingredient </w:t>
+      </w:r>
+      <w:proofErr w:type="gramStart"/>
+      <w:r>
+        <w:t>database</w:t>
+      </w:r>
+      <w:proofErr w:type="gramEnd"/>
+    </w:p>
+    <w:p>
+      <w:pPr>
+        <w:pStyle w:val="ListParagraph"/>
+        <w:numPr>
+          <w:ilvl w:val="1"/>
+          <w:numId w:val="3"/>
+        </w:numPr>
+      </w:pPr>
+      <w:r>
+        <w:t xml:space="preserve">Create </w:t>
+      </w:r>
+      <w:proofErr w:type="gramStart"/>
+      <w:r>
+        <w:t>ingredient</w:t>
+      </w:r>
+      <w:proofErr w:type="gramEnd"/>
+    </w:p>
+    <w:p>
+      <w:pPr>
+        <w:pStyle w:val="ListParagraph"/>
+        <w:numPr>
+          <w:ilvl w:val="1"/>
+          <w:numId w:val="3"/>
+        </w:numPr>
+      </w:pPr>
+      <w:r>
+        <w:t xml:space="preserve">Modify </w:t>
+      </w:r>
+      <w:proofErr w:type="gramStart"/>
+      <w:r>
+        <w:t>ingredient</w:t>
+      </w:r>
+      <w:proofErr w:type="gramEnd"/>
+    </w:p>
+    <w:p>
+      <w:pPr>
+        <w:pStyle w:val="ListParagraph"/>
+        <w:numPr>
+          <w:ilvl w:val="1"/>
+          <w:numId w:val="3"/>
+        </w:numPr>
+      </w:pPr>
+      <w:r>
+        <w:t xml:space="preserve">Delete </w:t>
+      </w:r>
+      <w:proofErr w:type="gramStart"/>
+      <w:r>
+        <w:t>ingredient</w:t>
+      </w:r>
+      <w:proofErr w:type="gramEnd"/>
+    </w:p>
+    <w:p>
+      <w:pPr>
+        <w:pStyle w:val="ListParagraph"/>
+        <w:numPr>
+          <w:ilvl w:val="0"/>
+          <w:numId w:val="3"/>
+        </w:numPr>
+      </w:pPr>
+      <w:r>
+        <w:t xml:space="preserve">Modify user </w:t>
+      </w:r>
+      <w:proofErr w:type="gramStart"/>
+      <w:r>
+        <w:t>database</w:t>
+      </w:r>
+      <w:proofErr w:type="gramEnd"/>
+    </w:p>
+    <w:p>
+      <w:pPr>
+        <w:pStyle w:val="ListParagraph"/>
+        <w:numPr>
+          <w:ilvl w:val="1"/>
+          <w:numId w:val="3"/>
+        </w:numPr>
+      </w:pPr>
+      <w:r>
+        <w:t xml:space="preserve">Create </w:t>
+      </w:r>
+      <w:proofErr w:type="gramStart"/>
+      <w:r>
+        <w:t>user</w:t>
+      </w:r>
+      <w:proofErr w:type="gramEnd"/>
+    </w:p>
+    <w:p>
+      <w:pPr>
+        <w:pStyle w:val="ListParagraph"/>
+        <w:numPr>
+          <w:ilvl w:val="1"/>
+          <w:numId w:val="3"/>
+        </w:numPr>
+      </w:pPr>
+      <w:r>
+        <w:t xml:space="preserve">Remove </w:t>
+      </w:r>
+      <w:proofErr w:type="gramStart"/>
+      <w:r>
+        <w:t>user</w:t>
+      </w:r>
+      <w:proofErr w:type="gramEnd"/>
+    </w:p>
+    <w:p>
+      <w:pPr>
+        <w:pStyle w:val="ListParagraph"/>
+        <w:numPr>
+          <w:ilvl w:val="1"/>
+          <w:numId w:val="3"/>
+        </w:numPr>
+      </w:pPr>
+      <w:r>
+        <w:t xml:space="preserve">Convert user to </w:t>
+      </w:r>
+      <w:proofErr w:type="gramStart"/>
+      <w:r>
+        <w:t>researcher</w:t>
+      </w:r>
+      <w:proofErr w:type="gramEnd"/>
+    </w:p>
+    <w:p>
+      <w:pPr>
+        <w:pStyle w:val="ListParagraph"/>
+        <w:numPr>
+          <w:ilvl w:val="0"/>
+          <w:numId w:val="3"/>
+        </w:numPr>
+      </w:pPr>
+      <w:r>
+        <w:t>Logout</w:t>
+      </w:r>
+    </w:p>
+    <w:p/>
+    <w:p>
+      <w:r>
         <w:t>Admin: Add ingredients to database use case:</w:t>
       </w:r>
     </w:p>
     <w:p>
       <w:r>
-        <w:t>Admin users will sign in to the webpage, then navigate to the admin page where they can add ingredients to the database. Then admin user logs out</w:t>
+        <w:t>Admin users will sign in to the webpage, then navigate to the admin page where they can add ingredients to the database</w:t>
+      </w:r>
+      <w:r>
+        <w:t>, modify ingredient, and delete ingredient</w:t>
+      </w:r>
+      <w:r>
+        <w:t>.</w:t>
+      </w:r>
+      <w:r>
+        <w:t xml:space="preserve"> They then create and delete a user.</w:t>
+      </w:r>
+      <w:r>
+        <w:t xml:space="preserve"> Then admin user logs out</w:t>
+      </w:r>
+      <w:r>
+        <w:t>.</w:t>
+      </w:r>
+    </w:p>
+    <w:p>
+      <w:r>
+        <w:t>Admin: Add researchers:</w:t>
+      </w:r>
+    </w:p>
+    <w:p>
+      <w:r>
+        <w:t>Admin user will log in, then allow research abilities to professionals seeking to add their research to the system. Admin logs out.</w:t>
       </w:r>
     </w:p>
     <w:p/>
     <w:p/>
     <w:p>
       <w:r>
+        <w:t>Company:</w:t>
+      </w:r>
+    </w:p>
+    <w:p>
+      <w:pPr>
+        <w:pStyle w:val="ListParagraph"/>
+        <w:numPr>
+          <w:ilvl w:val="0"/>
+          <w:numId w:val="2"/>
+        </w:numPr>
+      </w:pPr>
+      <w:r>
+        <w:t>Login to user account</w:t>
+      </w:r>
+    </w:p>
+    <w:p>
+      <w:pPr>
+        <w:pStyle w:val="ListParagraph"/>
+        <w:numPr>
+          <w:ilvl w:val="0"/>
+          <w:numId w:val="2"/>
+        </w:numPr>
+      </w:pPr>
+      <w:r>
+        <w:t xml:space="preserve">Attempt to access company </w:t>
+      </w:r>
+      <w:proofErr w:type="gramStart"/>
+      <w:r>
+        <w:t>page</w:t>
+      </w:r>
+      <w:proofErr w:type="gramEnd"/>
+    </w:p>
+    <w:p>
+      <w:pPr>
+        <w:pStyle w:val="ListParagraph"/>
+        <w:numPr>
+          <w:ilvl w:val="0"/>
+          <w:numId w:val="2"/>
+        </w:numPr>
+      </w:pPr>
+      <w:r>
+        <w:t xml:space="preserve">Create new </w:t>
+      </w:r>
+      <w:proofErr w:type="gramStart"/>
+      <w:r>
+        <w:t>company</w:t>
+      </w:r>
+      <w:proofErr w:type="gramEnd"/>
+    </w:p>
+    <w:p>
+      <w:pPr>
+        <w:pStyle w:val="ListParagraph"/>
+        <w:numPr>
+          <w:ilvl w:val="0"/>
+          <w:numId w:val="2"/>
+        </w:numPr>
+      </w:pPr>
+      <w:r>
+        <w:t xml:space="preserve">Create a </w:t>
+      </w:r>
+      <w:proofErr w:type="gramStart"/>
+      <w:r>
+        <w:t>product</w:t>
+      </w:r>
+      <w:proofErr w:type="gramEnd"/>
+    </w:p>
+    <w:p>
+      <w:pPr>
+        <w:pStyle w:val="ListParagraph"/>
+        <w:numPr>
+          <w:ilvl w:val="0"/>
+          <w:numId w:val="2"/>
+        </w:numPr>
+      </w:pPr>
+      <w:r>
+        <w:t xml:space="preserve">Modify a </w:t>
+      </w:r>
+      <w:proofErr w:type="gramStart"/>
+      <w:r>
+        <w:t>product</w:t>
+      </w:r>
+      <w:proofErr w:type="gramEnd"/>
+    </w:p>
+    <w:p>
+      <w:pPr>
+        <w:pStyle w:val="ListParagraph"/>
+        <w:numPr>
+          <w:ilvl w:val="0"/>
+          <w:numId w:val="2"/>
+        </w:numPr>
+      </w:pPr>
+      <w:r>
+        <w:t xml:space="preserve">Delete a </w:t>
+      </w:r>
+      <w:proofErr w:type="gramStart"/>
+      <w:r>
+        <w:t>product</w:t>
+      </w:r>
+      <w:proofErr w:type="gramEnd"/>
+    </w:p>
+    <w:p>
+      <w:pPr>
+        <w:pStyle w:val="ListParagraph"/>
+        <w:numPr>
+          <w:ilvl w:val="0"/>
+          <w:numId w:val="2"/>
+        </w:numPr>
+      </w:pPr>
+      <w:r>
+        <w:t xml:space="preserve">Import products from FDC </w:t>
+      </w:r>
+      <w:proofErr w:type="spellStart"/>
+      <w:proofErr w:type="gramStart"/>
+      <w:r>
+        <w:t>api</w:t>
+      </w:r>
+      <w:proofErr w:type="spellEnd"/>
+      <w:proofErr w:type="gramEnd"/>
+    </w:p>
+    <w:p>
+      <w:pPr>
+        <w:pStyle w:val="ListParagraph"/>
+        <w:numPr>
+          <w:ilvl w:val="0"/>
+          <w:numId w:val="2"/>
+        </w:numPr>
+      </w:pPr>
+      <w:r>
+        <w:t>Logout</w:t>
+      </w:r>
+    </w:p>
+    <w:p/>
+    <w:p/>
+    <w:p/>
+    <w:p/>
+    <w:p>
+      <w:r>
         <w:t>Company: Create company account use case:</w:t>
       </w:r>
     </w:p>
     <w:p>
       <w:r>
+        <w:lastRenderedPageBreak/>
         <w:t>A company creates an account, then makes a company on the webpage, choosing the users that are authorized to add items under the company name.</w:t>
       </w:r>
     </w:p>
@@ -42,16 +388,118 @@
         <w:t xml:space="preserve"> catalog. Company user logs out.</w:t>
       </w:r>
     </w:p>
-    <w:p>
-      <w:r>
-        <w:t>Admin: Add researchers:</w:t>
-      </w:r>
-    </w:p>
-    <w:p>
-      <w:r>
-        <w:t>Admin user will log in, then allow research abilities to professionals seeking to add their research to the system. Admin logs out.</w:t>
-      </w:r>
-    </w:p>
+    <w:p/>
+    <w:p/>
+    <w:p>
+      <w:r>
+        <w:t>Researcher:</w:t>
+      </w:r>
+    </w:p>
+    <w:p>
+      <w:pPr>
+        <w:pStyle w:val="ListParagraph"/>
+        <w:numPr>
+          <w:ilvl w:val="0"/>
+          <w:numId w:val="1"/>
+        </w:numPr>
+      </w:pPr>
+      <w:r>
+        <w:t>Logs in</w:t>
+      </w:r>
+    </w:p>
+    <w:p>
+      <w:pPr>
+        <w:pStyle w:val="ListParagraph"/>
+        <w:numPr>
+          <w:ilvl w:val="0"/>
+          <w:numId w:val="1"/>
+        </w:numPr>
+      </w:pPr>
+      <w:r>
+        <w:t xml:space="preserve">Navigates to research </w:t>
+      </w:r>
+      <w:proofErr w:type="gramStart"/>
+      <w:r>
+        <w:t>page</w:t>
+      </w:r>
+      <w:proofErr w:type="gramEnd"/>
+    </w:p>
+    <w:p>
+      <w:pPr>
+        <w:pStyle w:val="ListParagraph"/>
+        <w:numPr>
+          <w:ilvl w:val="0"/>
+          <w:numId w:val="1"/>
+        </w:numPr>
+      </w:pPr>
+      <w:r>
+        <w:t xml:space="preserve">Adds </w:t>
+      </w:r>
+      <w:proofErr w:type="spellStart"/>
+      <w:proofErr w:type="gramStart"/>
+      <w:r>
+        <w:t>sciNote</w:t>
+      </w:r>
+      <w:proofErr w:type="spellEnd"/>
+      <w:proofErr w:type="gramEnd"/>
+    </w:p>
+    <w:p>
+      <w:pPr>
+        <w:pStyle w:val="ListParagraph"/>
+        <w:numPr>
+          <w:ilvl w:val="0"/>
+          <w:numId w:val="1"/>
+        </w:numPr>
+      </w:pPr>
+      <w:r>
+        <w:t xml:space="preserve">Modifies </w:t>
+      </w:r>
+      <w:proofErr w:type="spellStart"/>
+      <w:proofErr w:type="gramStart"/>
+      <w:r>
+        <w:t>sciNote</w:t>
+      </w:r>
+      <w:proofErr w:type="spellEnd"/>
+      <w:proofErr w:type="gramEnd"/>
+    </w:p>
+    <w:p>
+      <w:pPr>
+        <w:pStyle w:val="ListParagraph"/>
+        <w:numPr>
+          <w:ilvl w:val="0"/>
+          <w:numId w:val="1"/>
+        </w:numPr>
+      </w:pPr>
+      <w:r>
+        <w:t xml:space="preserve">Deletes </w:t>
+      </w:r>
+      <w:proofErr w:type="spellStart"/>
+      <w:proofErr w:type="gramStart"/>
+      <w:r>
+        <w:t>sciNote</w:t>
+      </w:r>
+      <w:proofErr w:type="spellEnd"/>
+      <w:proofErr w:type="gramEnd"/>
+    </w:p>
+    <w:p>
+      <w:pPr>
+        <w:pStyle w:val="ListParagraph"/>
+        <w:numPr>
+          <w:ilvl w:val="0"/>
+          <w:numId w:val="1"/>
+        </w:numPr>
+      </w:pPr>
+      <w:r>
+        <w:t xml:space="preserve">Logs </w:t>
+      </w:r>
+      <w:proofErr w:type="gramStart"/>
+      <w:r>
+        <w:t>out</w:t>
+      </w:r>
+      <w:proofErr w:type="gramEnd"/>
+    </w:p>
+    <w:p/>
+    <w:p/>
     <w:p>
       <w:r>
         <w:t>Researcher: Publish research information for ingredients use case:</w:t>
@@ -72,6 +520,182 @@
         <w:t>A researcher logs in, navigates to the researcher page, then updates old research with more updated data as it becomes available. Researcher signs out.</w:t>
       </w:r>
     </w:p>
+    <w:p/>
+    <w:p>
+      <w:r>
+        <w:t>End User:</w:t>
+      </w:r>
+    </w:p>
+    <w:p>
+      <w:pPr>
+        <w:pStyle w:val="ListParagraph"/>
+        <w:numPr>
+          <w:ilvl w:val="0"/>
+          <w:numId w:val="4"/>
+        </w:numPr>
+      </w:pPr>
+      <w:r>
+        <w:t>Access homepage</w:t>
+      </w:r>
+    </w:p>
+    <w:p>
+      <w:pPr>
+        <w:pStyle w:val="ListParagraph"/>
+        <w:numPr>
+          <w:ilvl w:val="0"/>
+          <w:numId w:val="4"/>
+        </w:numPr>
+      </w:pPr>
+      <w:r>
+        <w:t xml:space="preserve">Search </w:t>
+      </w:r>
+      <w:proofErr w:type="gramStart"/>
+      <w:r>
+        <w:t>database</w:t>
+      </w:r>
+      <w:proofErr w:type="gramEnd"/>
+    </w:p>
+    <w:p>
+      <w:pPr>
+        <w:pStyle w:val="ListParagraph"/>
+        <w:numPr>
+          <w:ilvl w:val="0"/>
+          <w:numId w:val="4"/>
+        </w:numPr>
+      </w:pPr>
+      <w:r>
+        <w:t>Signup</w:t>
+      </w:r>
+    </w:p>
+    <w:p>
+      <w:pPr>
+        <w:pStyle w:val="ListParagraph"/>
+        <w:numPr>
+          <w:ilvl w:val="0"/>
+          <w:numId w:val="4"/>
+        </w:numPr>
+      </w:pPr>
+      <w:r>
+        <w:t>Login</w:t>
+      </w:r>
+    </w:p>
+    <w:p>
+      <w:pPr>
+        <w:pStyle w:val="ListParagraph"/>
+        <w:numPr>
+          <w:ilvl w:val="0"/>
+          <w:numId w:val="4"/>
+        </w:numPr>
+      </w:pPr>
+      <w:r>
+        <w:t xml:space="preserve">Change account </w:t>
+      </w:r>
+      <w:proofErr w:type="gramStart"/>
+      <w:r>
+        <w:t>settings</w:t>
+      </w:r>
+      <w:proofErr w:type="gramEnd"/>
+    </w:p>
+    <w:p>
+      <w:pPr>
+        <w:pStyle w:val="ListParagraph"/>
+        <w:numPr>
+          <w:ilvl w:val="1"/>
+          <w:numId w:val="4"/>
+        </w:numPr>
+      </w:pPr>
+      <w:r>
+        <w:t xml:space="preserve">Color </w:t>
+      </w:r>
+      <w:proofErr w:type="gramStart"/>
+      <w:r>
+        <w:t>mode</w:t>
+      </w:r>
+      <w:proofErr w:type="gramEnd"/>
+    </w:p>
+    <w:p>
+      <w:pPr>
+        <w:pStyle w:val="ListParagraph"/>
+        <w:numPr>
+          <w:ilvl w:val="1"/>
+          <w:numId w:val="4"/>
+        </w:numPr>
+      </w:pPr>
+      <w:r>
+        <w:t xml:space="preserve">Add </w:t>
+      </w:r>
+      <w:proofErr w:type="gramStart"/>
+      <w:r>
+        <w:t>flags</w:t>
+      </w:r>
+      <w:proofErr w:type="gramEnd"/>
+    </w:p>
+    <w:p>
+      <w:pPr>
+        <w:pStyle w:val="ListParagraph"/>
+        <w:numPr>
+          <w:ilvl w:val="0"/>
+          <w:numId w:val="4"/>
+        </w:numPr>
+      </w:pPr>
+      <w:r>
+        <w:t xml:space="preserve">Search with </w:t>
+      </w:r>
+      <w:proofErr w:type="gramStart"/>
+      <w:r>
+        <w:t>flags</w:t>
+      </w:r>
+      <w:proofErr w:type="gramEnd"/>
+    </w:p>
+    <w:p>
+      <w:pPr>
+        <w:pStyle w:val="ListParagraph"/>
+        <w:numPr>
+          <w:ilvl w:val="0"/>
+          <w:numId w:val="4"/>
+        </w:numPr>
+      </w:pPr>
+      <w:r>
+        <w:t xml:space="preserve">Examine product with </w:t>
+      </w:r>
+      <w:proofErr w:type="gramStart"/>
+      <w:r>
+        <w:t>flags</w:t>
+      </w:r>
+      <w:proofErr w:type="gramEnd"/>
+    </w:p>
+    <w:p>
+      <w:pPr>
+        <w:pStyle w:val="ListParagraph"/>
+        <w:numPr>
+          <w:ilvl w:val="0"/>
+          <w:numId w:val="4"/>
+        </w:numPr>
+      </w:pPr>
+      <w:r>
+        <w:t xml:space="preserve">Scan </w:t>
+      </w:r>
+      <w:proofErr w:type="gramStart"/>
+      <w:r>
+        <w:t>barcode</w:t>
+      </w:r>
+      <w:proofErr w:type="gramEnd"/>
+    </w:p>
+    <w:p>
+      <w:pPr>
+        <w:pStyle w:val="ListParagraph"/>
+        <w:numPr>
+          <w:ilvl w:val="0"/>
+          <w:numId w:val="4"/>
+        </w:numPr>
+      </w:pPr>
+      <w:r>
+        <w:t>Logout</w:t>
+      </w:r>
+    </w:p>
+    <w:p/>
+    <w:p/>
+    <w:p/>
     <w:p>
       <w:r>
         <w:t>Consumer: Search for products use case:</w:t>
@@ -104,6 +728,367 @@
     </w:sectPr>
   </w:body>
 </w:document>
+</file>
+
+<file path=word/numbering.xml><?xml version="1.0" encoding="utf-8"?>
+<w:numbering xmlns:wpc="http://schemas.microsoft.com/office/word/2010/wordprocessingCanvas" xmlns:cx="http://schemas.microsoft.com/office/drawing/2014/chartex" xmlns:cx1="http://schemas.microsoft.com/office/drawing/2015/9/8/chartex" xmlns:cx2="http://schemas.microsoft.com/office/drawing/2015/10/21/chartex" xmlns:cx3="http://schemas.microsoft.com/office/drawing/2016/5/9/chartex" xmlns:cx4="http://schemas.microsoft.com/office/drawing/2016/5/10/chartex" xmlns:cx5="http://schemas.microsoft.com/office/drawing/2016/5/11/chartex" xmlns:cx6="http://schemas.microsoft.com/office/drawing/2016/5/12/chartex" xmlns:cx7="http://schemas.microsoft.com/office/drawing/2016/5/13/chartex" xmlns:cx8="http://schemas.microsoft.com/office/drawing/2016/5/14/chartex" xmlns:mc="http://schemas.openxmlformats.org/markup-compatibility/2006" xmlns:aink="http://schemas.microsoft.com/office/drawing/2016/ink" xmlns:am3d="http://schemas.microsoft.com/office/drawing/2017/model3d" xmlns:o="urn:schemas-microsoft-com:office:office" xmlns:oel="http://schemas.microsoft.com/office/2019/extlst" xmlns:r="http://schemas.openxmlformats.org/officeDocument/2006/relationships" xmlns:m="http://schemas.openxmlformats.org/officeDocument/2006/math" xmlns:v="urn:schemas-microsoft-com:vml" xmlns:wp14="http://schemas.microsoft.com/office/word/2010/wordprocessingDrawing" xmlns:wp="http://schemas.openxmlformats.org/drawingml/2006/wordprocessingDrawing" xmlns:w10="urn:schemas-microsoft-com:office:word" xmlns:w="http://schemas.openxmlformats.org/wordprocessingml/2006/main" xmlns:w14="http://schemas.microsoft.com/office/word/2010/wordml" xmlns:w15="http://schemas.microsoft.com/office/word/2012/wordml" xmlns:w16cex="http://schemas.microsoft.com/office/word/2018/wordml/cex" xmlns:w16cid="http://schemas.microsoft.com/office/word/2016/wordml/cid" xmlns:w16="http://schemas.microsoft.com/office/word/2018/wordml" xmlns:w16sdtdh="http://schemas.microsoft.com/office/word/2020/wordml/sdtdatahash" xmlns:w16se="http://schemas.microsoft.com/office/word/2015/wordml/symex" xmlns:wpg="http://schemas.microsoft.com/office/word/2010/wordprocessingGroup" xmlns:wpi="http://schemas.microsoft.com/office/word/2010/wordprocessingInk" xmlns:wne="http://schemas.microsoft.com/office/word/2006/wordml" xmlns:wps="http://schemas.microsoft.com/office/word/2010/wordprocessingShape" mc:Ignorable="w14 w15 w16se w16cid w16 w16cex w16sdtdh wp14">
+  <w:abstractNum w:abstractNumId="0" w15:restartNumberingAfterBreak="0">
+    <w:nsid w:val="31F00F08"/>
+    <w:multiLevelType w:val="hybridMultilevel"/>
+    <w:tmpl w:val="ACB88F86"/>
+    <w:lvl w:ilvl="0" w:tplc="0409000F">
+      <w:start w:val="1"/>
+      <w:numFmt w:val="decimal"/>
+      <w:lvlText w:val="%1."/>
+      <w:lvlJc w:val="left"/>
+      <w:pPr>
+        <w:ind w:left="720" w:hanging="360"/>
+      </w:pPr>
+    </w:lvl>
+    <w:lvl w:ilvl="1" w:tplc="04090019">
+      <w:start w:val="1"/>
+      <w:numFmt w:val="lowerLetter"/>
+      <w:lvlText w:val="%2."/>
+      <w:lvlJc w:val="left"/>
+      <w:pPr>
+        <w:ind w:left="1440" w:hanging="360"/>
+      </w:pPr>
+    </w:lvl>
+    <w:lvl w:ilvl="2" w:tplc="0409001B" w:tentative="1">
+      <w:start w:val="1"/>
+      <w:numFmt w:val="lowerRoman"/>
+      <w:lvlText w:val="%3."/>
+      <w:lvlJc w:val="right"/>
+      <w:pPr>
+        <w:ind w:left="2160" w:hanging="180"/>
+      </w:pPr>
+    </w:lvl>
+    <w:lvl w:ilvl="3" w:tplc="0409000F" w:tentative="1">
+      <w:start w:val="1"/>
+      <w:numFmt w:val="decimal"/>
+      <w:lvlText w:val="%4."/>
+      <w:lvlJc w:val="left"/>
+      <w:pPr>
+        <w:ind w:left="2880" w:hanging="360"/>
+      </w:pPr>
+    </w:lvl>
+    <w:lvl w:ilvl="4" w:tplc="04090019" w:tentative="1">
+      <w:start w:val="1"/>
+      <w:numFmt w:val="lowerLetter"/>
+      <w:lvlText w:val="%5."/>
+      <w:lvlJc w:val="left"/>
+      <w:pPr>
+        <w:ind w:left="3600" w:hanging="360"/>
+      </w:pPr>
+    </w:lvl>
+    <w:lvl w:ilvl="5" w:tplc="0409001B" w:tentative="1">
+      <w:start w:val="1"/>
+      <w:numFmt w:val="lowerRoman"/>
+      <w:lvlText w:val="%6."/>
+      <w:lvlJc w:val="right"/>
+      <w:pPr>
+        <w:ind w:left="4320" w:hanging="180"/>
+      </w:pPr>
+    </w:lvl>
+    <w:lvl w:ilvl="6" w:tplc="0409000F" w:tentative="1">
+      <w:start w:val="1"/>
+      <w:numFmt w:val="decimal"/>
+      <w:lvlText w:val="%7."/>
+      <w:lvlJc w:val="left"/>
+      <w:pPr>
+        <w:ind w:left="5040" w:hanging="360"/>
+      </w:pPr>
+    </w:lvl>
+    <w:lvl w:ilvl="7" w:tplc="04090019" w:tentative="1">
+      <w:start w:val="1"/>
+      <w:numFmt w:val="lowerLetter"/>
+      <w:lvlText w:val="%8."/>
+      <w:lvlJc w:val="left"/>
+      <w:pPr>
+        <w:ind w:left="5760" w:hanging="360"/>
+      </w:pPr>
+    </w:lvl>
+    <w:lvl w:ilvl="8" w:tplc="0409001B" w:tentative="1">
+      <w:start w:val="1"/>
+      <w:numFmt w:val="lowerRoman"/>
+      <w:lvlText w:val="%9."/>
+      <w:lvlJc w:val="right"/>
+      <w:pPr>
+        <w:ind w:left="6480" w:hanging="180"/>
+      </w:pPr>
+    </w:lvl>
+  </w:abstractNum>
+  <w:abstractNum w:abstractNumId="1" w15:restartNumberingAfterBreak="0">
+    <w:nsid w:val="4C355FE3"/>
+    <w:multiLevelType w:val="hybridMultilevel"/>
+    <w:tmpl w:val="8A101408"/>
+    <w:lvl w:ilvl="0" w:tplc="0409000F">
+      <w:start w:val="1"/>
+      <w:numFmt w:val="decimal"/>
+      <w:lvlText w:val="%1."/>
+      <w:lvlJc w:val="left"/>
+      <w:pPr>
+        <w:ind w:left="720" w:hanging="360"/>
+      </w:pPr>
+    </w:lvl>
+    <w:lvl w:ilvl="1" w:tplc="04090019">
+      <w:start w:val="1"/>
+      <w:numFmt w:val="lowerLetter"/>
+      <w:lvlText w:val="%2."/>
+      <w:lvlJc w:val="left"/>
+      <w:pPr>
+        <w:ind w:left="1440" w:hanging="360"/>
+      </w:pPr>
+    </w:lvl>
+    <w:lvl w:ilvl="2" w:tplc="0409001B" w:tentative="1">
+      <w:start w:val="1"/>
+      <w:numFmt w:val="lowerRoman"/>
+      <w:lvlText w:val="%3."/>
+      <w:lvlJc w:val="right"/>
+      <w:pPr>
+        <w:ind w:left="2160" w:hanging="180"/>
+      </w:pPr>
+    </w:lvl>
+    <w:lvl w:ilvl="3" w:tplc="0409000F" w:tentative="1">
+      <w:start w:val="1"/>
+      <w:numFmt w:val="decimal"/>
+      <w:lvlText w:val="%4."/>
+      <w:lvlJc w:val="left"/>
+      <w:pPr>
+        <w:ind w:left="2880" w:hanging="360"/>
+      </w:pPr>
+    </w:lvl>
+    <w:lvl w:ilvl="4" w:tplc="04090019" w:tentative="1">
+      <w:start w:val="1"/>
+      <w:numFmt w:val="lowerLetter"/>
+      <w:lvlText w:val="%5."/>
+      <w:lvlJc w:val="left"/>
+      <w:pPr>
+        <w:ind w:left="3600" w:hanging="360"/>
+      </w:pPr>
+    </w:lvl>
+    <w:lvl w:ilvl="5" w:tplc="0409001B" w:tentative="1">
+      <w:start w:val="1"/>
+      <w:numFmt w:val="lowerRoman"/>
+      <w:lvlText w:val="%6."/>
+      <w:lvlJc w:val="right"/>
+      <w:pPr>
+        <w:ind w:left="4320" w:hanging="180"/>
+      </w:pPr>
+    </w:lvl>
+    <w:lvl w:ilvl="6" w:tplc="0409000F" w:tentative="1">
+      <w:start w:val="1"/>
+      <w:numFmt w:val="decimal"/>
+      <w:lvlText w:val="%7."/>
+      <w:lvlJc w:val="left"/>
+      <w:pPr>
+        <w:ind w:left="5040" w:hanging="360"/>
+      </w:pPr>
+    </w:lvl>
+    <w:lvl w:ilvl="7" w:tplc="04090019" w:tentative="1">
+      <w:start w:val="1"/>
+      <w:numFmt w:val="lowerLetter"/>
+      <w:lvlText w:val="%8."/>
+      <w:lvlJc w:val="left"/>
+      <w:pPr>
+        <w:ind w:left="5760" w:hanging="360"/>
+      </w:pPr>
+    </w:lvl>
+    <w:lvl w:ilvl="8" w:tplc="0409001B" w:tentative="1">
+      <w:start w:val="1"/>
+      <w:numFmt w:val="lowerRoman"/>
+      <w:lvlText w:val="%9."/>
+      <w:lvlJc w:val="right"/>
+      <w:pPr>
+        <w:ind w:left="6480" w:hanging="180"/>
+      </w:pPr>
+    </w:lvl>
+  </w:abstractNum>
+  <w:abstractNum w:abstractNumId="2" w15:restartNumberingAfterBreak="0">
+    <w:nsid w:val="54A450F7"/>
+    <w:multiLevelType w:val="hybridMultilevel"/>
+    <w:tmpl w:val="CACA5664"/>
+    <w:lvl w:ilvl="0" w:tplc="0409000F">
+      <w:start w:val="1"/>
+      <w:numFmt w:val="decimal"/>
+      <w:lvlText w:val="%1."/>
+      <w:lvlJc w:val="left"/>
+      <w:pPr>
+        <w:ind w:left="720" w:hanging="360"/>
+      </w:pPr>
+    </w:lvl>
+    <w:lvl w:ilvl="1" w:tplc="04090019" w:tentative="1">
+      <w:start w:val="1"/>
+      <w:numFmt w:val="lowerLetter"/>
+      <w:lvlText w:val="%2."/>
+      <w:lvlJc w:val="left"/>
+      <w:pPr>
+        <w:ind w:left="1440" w:hanging="360"/>
+      </w:pPr>
+    </w:lvl>
+    <w:lvl w:ilvl="2" w:tplc="0409001B" w:tentative="1">
+      <w:start w:val="1"/>
+      <w:numFmt w:val="lowerRoman"/>
+      <w:lvlText w:val="%3."/>
+      <w:lvlJc w:val="right"/>
+      <w:pPr>
+        <w:ind w:left="2160" w:hanging="180"/>
+      </w:pPr>
+    </w:lvl>
+    <w:lvl w:ilvl="3" w:tplc="0409000F" w:tentative="1">
+      <w:start w:val="1"/>
+      <w:numFmt w:val="decimal"/>
+      <w:lvlText w:val="%4."/>
+      <w:lvlJc w:val="left"/>
+      <w:pPr>
+        <w:ind w:left="2880" w:hanging="360"/>
+      </w:pPr>
+    </w:lvl>
+    <w:lvl w:ilvl="4" w:tplc="04090019" w:tentative="1">
+      <w:start w:val="1"/>
+      <w:numFmt w:val="lowerLetter"/>
+      <w:lvlText w:val="%5."/>
+      <w:lvlJc w:val="left"/>
+      <w:pPr>
+        <w:ind w:left="3600" w:hanging="360"/>
+      </w:pPr>
+    </w:lvl>
+    <w:lvl w:ilvl="5" w:tplc="0409001B" w:tentative="1">
+      <w:start w:val="1"/>
+      <w:numFmt w:val="lowerRoman"/>
+      <w:lvlText w:val="%6."/>
+      <w:lvlJc w:val="right"/>
+      <w:pPr>
+        <w:ind w:left="4320" w:hanging="180"/>
+      </w:pPr>
+    </w:lvl>
+    <w:lvl w:ilvl="6" w:tplc="0409000F" w:tentative="1">
+      <w:start w:val="1"/>
+      <w:numFmt w:val="decimal"/>
+      <w:lvlText w:val="%7."/>
+      <w:lvlJc w:val="left"/>
+      <w:pPr>
+        <w:ind w:left="5040" w:hanging="360"/>
+      </w:pPr>
+    </w:lvl>
+    <w:lvl w:ilvl="7" w:tplc="04090019" w:tentative="1">
+      <w:start w:val="1"/>
+      <w:numFmt w:val="lowerLetter"/>
+      <w:lvlText w:val="%8."/>
+      <w:lvlJc w:val="left"/>
+      <w:pPr>
+        <w:ind w:left="5760" w:hanging="360"/>
+      </w:pPr>
+    </w:lvl>
+    <w:lvl w:ilvl="8" w:tplc="0409001B" w:tentative="1">
+      <w:start w:val="1"/>
+      <w:numFmt w:val="lowerRoman"/>
+      <w:lvlText w:val="%9."/>
+      <w:lvlJc w:val="right"/>
+      <w:pPr>
+        <w:ind w:left="6480" w:hanging="180"/>
+      </w:pPr>
+    </w:lvl>
+  </w:abstractNum>
+  <w:abstractNum w:abstractNumId="3" w15:restartNumberingAfterBreak="0">
+    <w:nsid w:val="5D0B3E44"/>
+    <w:multiLevelType w:val="hybridMultilevel"/>
+    <w:tmpl w:val="D7E02BB2"/>
+    <w:lvl w:ilvl="0" w:tplc="0409000F">
+      <w:start w:val="1"/>
+      <w:numFmt w:val="decimal"/>
+      <w:lvlText w:val="%1."/>
+      <w:lvlJc w:val="left"/>
+      <w:pPr>
+        <w:ind w:left="720" w:hanging="360"/>
+      </w:pPr>
+    </w:lvl>
+    <w:lvl w:ilvl="1" w:tplc="04090019" w:tentative="1">
+      <w:start w:val="1"/>
+      <w:numFmt w:val="lowerLetter"/>
+      <w:lvlText w:val="%2."/>
+      <w:lvlJc w:val="left"/>
+      <w:pPr>
+        <w:ind w:left="1440" w:hanging="360"/>
+      </w:pPr>
+    </w:lvl>
+    <w:lvl w:ilvl="2" w:tplc="0409001B" w:tentative="1">
+      <w:start w:val="1"/>
+      <w:numFmt w:val="lowerRoman"/>
+      <w:lvlText w:val="%3."/>
+      <w:lvlJc w:val="right"/>
+      <w:pPr>
+        <w:ind w:left="2160" w:hanging="180"/>
+      </w:pPr>
+    </w:lvl>
+    <w:lvl w:ilvl="3" w:tplc="0409000F" w:tentative="1">
+      <w:start w:val="1"/>
+      <w:numFmt w:val="decimal"/>
+      <w:lvlText w:val="%4."/>
+      <w:lvlJc w:val="left"/>
+      <w:pPr>
+        <w:ind w:left="2880" w:hanging="360"/>
+      </w:pPr>
+    </w:lvl>
+    <w:lvl w:ilvl="4" w:tplc="04090019" w:tentative="1">
+      <w:start w:val="1"/>
+      <w:numFmt w:val="lowerLetter"/>
+      <w:lvlText w:val="%5."/>
+      <w:lvlJc w:val="left"/>
+      <w:pPr>
+        <w:ind w:left="3600" w:hanging="360"/>
+      </w:pPr>
+    </w:lvl>
+    <w:lvl w:ilvl="5" w:tplc="0409001B" w:tentative="1">
+      <w:start w:val="1"/>
+      <w:numFmt w:val="lowerRoman"/>
+      <w:lvlText w:val="%6."/>
+      <w:lvlJc w:val="right"/>
+      <w:pPr>
+        <w:ind w:left="4320" w:hanging="180"/>
+      </w:pPr>
+    </w:lvl>
+    <w:lvl w:ilvl="6" w:tplc="0409000F" w:tentative="1">
+      <w:start w:val="1"/>
+      <w:numFmt w:val="decimal"/>
+      <w:lvlText w:val="%7."/>
+      <w:lvlJc w:val="left"/>
+      <w:pPr>
+        <w:ind w:left="5040" w:hanging="360"/>
+      </w:pPr>
+    </w:lvl>
+    <w:lvl w:ilvl="7" w:tplc="04090019" w:tentative="1">
+      <w:start w:val="1"/>
+      <w:numFmt w:val="lowerLetter"/>
+      <w:lvlText w:val="%8."/>
+      <w:lvlJc w:val="left"/>
+      <w:pPr>
+        <w:ind w:left="5760" w:hanging="360"/>
+      </w:pPr>
+    </w:lvl>
+    <w:lvl w:ilvl="8" w:tplc="0409001B" w:tentative="1">
+      <w:start w:val="1"/>
+      <w:numFmt w:val="lowerRoman"/>
+      <w:lvlText w:val="%9."/>
+      <w:lvlJc w:val="right"/>
+      <w:pPr>
+        <w:ind w:left="6480" w:hanging="180"/>
+      </w:pPr>
+    </w:lvl>
+  </w:abstractNum>
+  <w:num w:numId="1" w16cid:durableId="1574314161">
+    <w:abstractNumId w:val="3"/>
+  </w:num>
+  <w:num w:numId="2" w16cid:durableId="1500998698">
+    <w:abstractNumId w:val="2"/>
+  </w:num>
+  <w:num w:numId="3" w16cid:durableId="517235116">
+    <w:abstractNumId w:val="1"/>
+  </w:num>
+  <w:num w:numId="4" w16cid:durableId="1095980989">
+    <w:abstractNumId w:val="0"/>
+  </w:num>
+</w:numbering>
 </file>
 
 <file path=word/styles.xml><?xml version="1.0" encoding="utf-8"?>
@@ -532,6 +1517,17 @@
     <w:semiHidden/>
     <w:unhideWhenUsed/>
   </w:style>
+  <w:style w:type="paragraph" w:styleId="ListParagraph">
+    <w:name w:val="List Paragraph"/>
+    <w:basedOn w:val="Normal"/>
+    <w:uiPriority w:val="34"/>
+    <w:qFormat/>
+    <w:rsid w:val="0019482B"/>
+    <w:pPr>
+      <w:ind w:left="720"/>
+      <w:contextualSpacing/>
+    </w:pPr>
+  </w:style>
 </w:styles>
 </file>
 

</xml_diff>

<commit_message>
Deleted unnesssary files and updated written scenario, also updated model for unique product id
</commit_message>
<xml_diff>
--- a/WrittenScenario.docx
+++ b/WrittenScenario.docx
@@ -5,6 +5,9 @@
     <w:p>
       <w:r>
         <w:t>Admin:</w:t>
+      </w:r>
+      <w:r>
+        <w:t xml:space="preserve"> Login, modify database (create, delete, modify items), manage users, create research user </w:t>
       </w:r>
     </w:p>
     <w:p>
@@ -16,8 +19,34 @@
         </w:numPr>
       </w:pPr>
       <w:r>
-        <w:t>Login</w:t>
-      </w:r>
+        <w:t>Admin l</w:t>
+      </w:r>
+      <w:r>
+        <w:t>og</w:t>
+      </w:r>
+      <w:r>
+        <w:t xml:space="preserve">s </w:t>
+      </w:r>
+      <w:r>
+        <w:t>in</w:t>
+      </w:r>
+      <w:r>
+        <w:t xml:space="preserve"> and n</w:t>
+      </w:r>
+      <w:r>
+        <w:t>avigate</w:t>
+      </w:r>
+      <w:r>
+        <w:t>s</w:t>
+      </w:r>
+      <w:r>
+        <w:t xml:space="preserve"> to admin </w:t>
+      </w:r>
+      <w:proofErr w:type="gramStart"/>
+      <w:r>
+        <w:t>page</w:t>
+      </w:r>
+      <w:proofErr w:type="gramEnd"/>
     </w:p>
     <w:p>
       <w:pPr>
@@ -28,13 +57,20 @@
         </w:numPr>
       </w:pPr>
       <w:r>
-        <w:t xml:space="preserve">Navigate to admin </w:t>
-      </w:r>
-      <w:proofErr w:type="gramStart"/>
-      <w:r>
-        <w:t>page</w:t>
-      </w:r>
-      <w:proofErr w:type="gramEnd"/>
+        <w:t>Admin selects database table and m</w:t>
+      </w:r>
+      <w:r>
+        <w:t>odi</w:t>
+      </w:r>
+      <w:r>
+        <w:t>fies</w:t>
+      </w:r>
+      <w:r>
+        <w:t xml:space="preserve"> ingredient database</w:t>
+      </w:r>
+      <w:r>
+        <w:t xml:space="preserve"> by creating an ingredient, modifying an ingredient, and deleting an ingredient.</w:t>
+      </w:r>
     </w:p>
     <w:p>
       <w:pPr>
@@ -45,64 +81,20 @@
         </w:numPr>
       </w:pPr>
       <w:r>
-        <w:t xml:space="preserve">Modify ingredient </w:t>
-      </w:r>
-      <w:proofErr w:type="gramStart"/>
-      <w:r>
-        <w:t>database</w:t>
-      </w:r>
-      <w:proofErr w:type="gramEnd"/>
-    </w:p>
-    <w:p>
-      <w:pPr>
-        <w:pStyle w:val="ListParagraph"/>
-        <w:numPr>
-          <w:ilvl w:val="1"/>
-          <w:numId w:val="3"/>
-        </w:numPr>
-      </w:pPr>
-      <w:r>
-        <w:t xml:space="preserve">Create </w:t>
-      </w:r>
-      <w:proofErr w:type="gramStart"/>
-      <w:r>
-        <w:t>ingredient</w:t>
-      </w:r>
-      <w:proofErr w:type="gramEnd"/>
-    </w:p>
-    <w:p>
-      <w:pPr>
-        <w:pStyle w:val="ListParagraph"/>
-        <w:numPr>
-          <w:ilvl w:val="1"/>
-          <w:numId w:val="3"/>
-        </w:numPr>
-      </w:pPr>
-      <w:r>
-        <w:t xml:space="preserve">Modify </w:t>
-      </w:r>
-      <w:proofErr w:type="gramStart"/>
-      <w:r>
-        <w:t>ingredient</w:t>
-      </w:r>
-      <w:proofErr w:type="gramEnd"/>
-    </w:p>
-    <w:p>
-      <w:pPr>
-        <w:pStyle w:val="ListParagraph"/>
-        <w:numPr>
-          <w:ilvl w:val="1"/>
-          <w:numId w:val="3"/>
-        </w:numPr>
-      </w:pPr>
-      <w:r>
-        <w:t xml:space="preserve">Delete </w:t>
-      </w:r>
-      <w:proofErr w:type="gramStart"/>
-      <w:r>
-        <w:t>ingredient</w:t>
-      </w:r>
-      <w:proofErr w:type="gramEnd"/>
+        <w:t>Admin selects user table and m</w:t>
+      </w:r>
+      <w:r>
+        <w:t>odif</w:t>
+      </w:r>
+      <w:r>
+        <w:t>ies</w:t>
+      </w:r>
+      <w:r>
+        <w:t xml:space="preserve"> user database</w:t>
+      </w:r>
+      <w:r>
+        <w:t xml:space="preserve"> to create a new user, to delete a user, and to convert a user account into a research user.</w:t>
+      </w:r>
     </w:p>
     <w:p>
       <w:pPr>
@@ -113,118 +105,26 @@
         </w:numPr>
       </w:pPr>
       <w:r>
-        <w:t xml:space="preserve">Modify user </w:t>
+        <w:t>Admin l</w:t>
+      </w:r>
+      <w:r>
+        <w:t>og</w:t>
+      </w:r>
+      <w:r>
+        <w:t xml:space="preserve">s </w:t>
       </w:r>
       <w:proofErr w:type="gramStart"/>
       <w:r>
-        <w:t>database</w:t>
+        <w:t>out</w:t>
       </w:r>
       <w:proofErr w:type="gramEnd"/>
     </w:p>
     <w:p>
-      <w:pPr>
-        <w:pStyle w:val="ListParagraph"/>
-        <w:numPr>
-          <w:ilvl w:val="1"/>
-          <w:numId w:val="3"/>
-        </w:numPr>
-      </w:pPr>
-      <w:r>
-        <w:t xml:space="preserve">Create </w:t>
-      </w:r>
-      <w:proofErr w:type="gramStart"/>
-      <w:r>
-        <w:t>user</w:t>
-      </w:r>
-      <w:proofErr w:type="gramEnd"/>
-    </w:p>
-    <w:p>
-      <w:pPr>
-        <w:pStyle w:val="ListParagraph"/>
-        <w:numPr>
-          <w:ilvl w:val="1"/>
-          <w:numId w:val="3"/>
-        </w:numPr>
-      </w:pPr>
-      <w:r>
-        <w:t xml:space="preserve">Remove </w:t>
-      </w:r>
-      <w:proofErr w:type="gramStart"/>
-      <w:r>
-        <w:t>user</w:t>
-      </w:r>
-      <w:proofErr w:type="gramEnd"/>
-    </w:p>
-    <w:p>
-      <w:pPr>
-        <w:pStyle w:val="ListParagraph"/>
-        <w:numPr>
-          <w:ilvl w:val="1"/>
-          <w:numId w:val="3"/>
-        </w:numPr>
-      </w:pPr>
-      <w:r>
-        <w:t xml:space="preserve">Convert user to </w:t>
-      </w:r>
-      <w:proofErr w:type="gramStart"/>
-      <w:r>
-        <w:t>researcher</w:t>
-      </w:r>
-      <w:proofErr w:type="gramEnd"/>
-    </w:p>
-    <w:p>
-      <w:pPr>
-        <w:pStyle w:val="ListParagraph"/>
-        <w:numPr>
-          <w:ilvl w:val="0"/>
-          <w:numId w:val="3"/>
-        </w:numPr>
-      </w:pPr>
-      <w:r>
-        <w:t>Logout</w:t>
-      </w:r>
-    </w:p>
-    <w:p/>
-    <w:p>
-      <w:r>
-        <w:t>Admin: Add ingredients to database use case:</w:t>
-      </w:r>
-    </w:p>
-    <w:p>
-      <w:r>
-        <w:t>Admin users will sign in to the webpage, then navigate to the admin page where they can add ingredients to the database</w:t>
-      </w:r>
-      <w:r>
-        <w:t>, modify ingredient, and delete ingredient</w:t>
-      </w:r>
-      <w:r>
-        <w:t>.</w:t>
-      </w:r>
-      <w:r>
-        <w:t xml:space="preserve"> They then create and delete a user.</w:t>
-      </w:r>
-      <w:r>
-        <w:t xml:space="preserve"> Then admin user logs out</w:t>
-      </w:r>
-      <w:r>
-        <w:t>.</w:t>
-      </w:r>
-    </w:p>
-    <w:p>
-      <w:r>
-        <w:t>Admin: Add researchers:</w:t>
-      </w:r>
-    </w:p>
-    <w:p>
-      <w:r>
-        <w:t>Admin user will log in, then allow research abilities to professionals seeking to add their research to the system. Admin logs out.</w:t>
-      </w:r>
-    </w:p>
-    <w:p/>
-    <w:p/>
-    <w:p>
       <w:r>
         <w:t>Company:</w:t>
+      </w:r>
+      <w:r>
+        <w:t xml:space="preserve"> Login, create new company, create new product, modify product, delete product, import products from FDC, and logout</w:t>
       </w:r>
     </w:p>
     <w:p>
@@ -236,8 +136,25 @@
         </w:numPr>
       </w:pPr>
       <w:r>
-        <w:t>Login to user account</w:t>
-      </w:r>
+        <w:t>Verified user l</w:t>
+      </w:r>
+      <w:r>
+        <w:t>og</w:t>
+      </w:r>
+      <w:r>
+        <w:t xml:space="preserve">s in </w:t>
+      </w:r>
+      <w:r>
+        <w:t>to user account</w:t>
+      </w:r>
+      <w:r>
+        <w:t xml:space="preserve"> and navigates to company </w:t>
+      </w:r>
+      <w:proofErr w:type="gramStart"/>
+      <w:r>
+        <w:t>page</w:t>
+      </w:r>
+      <w:proofErr w:type="gramEnd"/>
     </w:p>
     <w:p>
       <w:pPr>
@@ -248,11 +165,20 @@
         </w:numPr>
       </w:pPr>
       <w:r>
-        <w:t xml:space="preserve">Attempt to access company </w:t>
+        <w:t>User fills out form to c</w:t>
+      </w:r>
+      <w:r>
+        <w:t xml:space="preserve">reate </w:t>
+      </w:r>
+      <w:r>
+        <w:t xml:space="preserve">a </w:t>
+      </w:r>
+      <w:r>
+        <w:t xml:space="preserve">new </w:t>
       </w:r>
       <w:proofErr w:type="gramStart"/>
       <w:r>
-        <w:t>page</w:t>
+        <w:t>company</w:t>
       </w:r>
       <w:proofErr w:type="gramEnd"/>
     </w:p>
@@ -265,11 +191,23 @@
         </w:numPr>
       </w:pPr>
       <w:r>
-        <w:t xml:space="preserve">Create new </w:t>
+        <w:t>User navigates to company page and c</w:t>
+      </w:r>
+      <w:r>
+        <w:t>reate</w:t>
+      </w:r>
+      <w:r>
+        <w:t>s</w:t>
+      </w:r>
+      <w:r>
+        <w:t xml:space="preserve"> a product</w:t>
+      </w:r>
+      <w:r>
+        <w:t xml:space="preserve">, modifies the product, and deletes the </w:t>
       </w:r>
       <w:proofErr w:type="gramStart"/>
       <w:r>
-        <w:t>company</w:t>
+        <w:t>product</w:t>
       </w:r>
       <w:proofErr w:type="gramEnd"/>
     </w:p>
@@ -282,12 +220,23 @@
         </w:numPr>
       </w:pPr>
       <w:r>
-        <w:t xml:space="preserve">Create a </w:t>
-      </w:r>
+        <w:t>User navigates to company dashboard and i</w:t>
+      </w:r>
+      <w:r>
+        <w:t>mport</w:t>
+      </w:r>
+      <w:r>
+        <w:t>s</w:t>
+      </w:r>
+      <w:r>
+        <w:t xml:space="preserve"> products from FDC </w:t>
+      </w:r>
+      <w:proofErr w:type="spellStart"/>
       <w:proofErr w:type="gramStart"/>
       <w:r>
-        <w:t>product</w:t>
-      </w:r>
+        <w:t>api</w:t>
+      </w:r>
+      <w:proofErr w:type="spellEnd"/>
       <w:proofErr w:type="gramEnd"/>
     </w:p>
     <w:p>
@@ -299,97 +248,20 @@
         </w:numPr>
       </w:pPr>
       <w:r>
-        <w:t xml:space="preserve">Modify a </w:t>
+        <w:t>User l</w:t>
+      </w:r>
+      <w:r>
+        <w:t>og</w:t>
+      </w:r>
+      <w:r>
+        <w:t xml:space="preserve">s </w:t>
       </w:r>
       <w:proofErr w:type="gramStart"/>
       <w:r>
-        <w:t>product</w:t>
+        <w:t>out</w:t>
       </w:r>
       <w:proofErr w:type="gramEnd"/>
     </w:p>
-    <w:p>
-      <w:pPr>
-        <w:pStyle w:val="ListParagraph"/>
-        <w:numPr>
-          <w:ilvl w:val="0"/>
-          <w:numId w:val="2"/>
-        </w:numPr>
-      </w:pPr>
-      <w:r>
-        <w:t xml:space="preserve">Delete a </w:t>
-      </w:r>
-      <w:proofErr w:type="gramStart"/>
-      <w:r>
-        <w:t>product</w:t>
-      </w:r>
-      <w:proofErr w:type="gramEnd"/>
-    </w:p>
-    <w:p>
-      <w:pPr>
-        <w:pStyle w:val="ListParagraph"/>
-        <w:numPr>
-          <w:ilvl w:val="0"/>
-          <w:numId w:val="2"/>
-        </w:numPr>
-      </w:pPr>
-      <w:r>
-        <w:t xml:space="preserve">Import products from FDC </w:t>
-      </w:r>
-      <w:proofErr w:type="spellStart"/>
-      <w:proofErr w:type="gramStart"/>
-      <w:r>
-        <w:t>api</w:t>
-      </w:r>
-      <w:proofErr w:type="spellEnd"/>
-      <w:proofErr w:type="gramEnd"/>
-    </w:p>
-    <w:p>
-      <w:pPr>
-        <w:pStyle w:val="ListParagraph"/>
-        <w:numPr>
-          <w:ilvl w:val="0"/>
-          <w:numId w:val="2"/>
-        </w:numPr>
-      </w:pPr>
-      <w:r>
-        <w:t>Logout</w:t>
-      </w:r>
-    </w:p>
-    <w:p/>
-    <w:p/>
-    <w:p/>
-    <w:p/>
-    <w:p>
-      <w:r>
-        <w:t>Company: Create company account use case:</w:t>
-      </w:r>
-    </w:p>
-    <w:p>
-      <w:r>
-        <w:lastRenderedPageBreak/>
-        <w:t>A company creates an account, then makes a company on the webpage, choosing the users that are authorized to add items under the company name.</w:t>
-      </w:r>
-    </w:p>
-    <w:p>
-      <w:r>
-        <w:t>Company: Create Products use case:</w:t>
-      </w:r>
-    </w:p>
-    <w:p>
-      <w:r>
-        <w:t xml:space="preserve">Company user will log in, and then go to the company product creation page, adding products to the </w:t>
-      </w:r>
-      <w:proofErr w:type="gramStart"/>
-      <w:r>
-        <w:t>companies</w:t>
-      </w:r>
-      <w:proofErr w:type="gramEnd"/>
-      <w:r>
-        <w:t xml:space="preserve"> catalog. Company user logs out.</w:t>
-      </w:r>
-    </w:p>
-    <w:p/>
-    <w:p/>
     <w:p>
       <w:r>
         <w:t>Researcher:</w:t>
@@ -404,8 +276,22 @@
         </w:numPr>
       </w:pPr>
       <w:r>
-        <w:t>Logs in</w:t>
-      </w:r>
+        <w:t>Researcher l</w:t>
+      </w:r>
+      <w:r>
+        <w:t>ogs in</w:t>
+      </w:r>
+      <w:r>
+        <w:t xml:space="preserve"> and n</w:t>
+      </w:r>
+      <w:r>
+        <w:t xml:space="preserve">avigates to research </w:t>
+      </w:r>
+      <w:proofErr w:type="gramStart"/>
+      <w:r>
+        <w:t>page</w:t>
+      </w:r>
+      <w:proofErr w:type="gramEnd"/>
     </w:p>
     <w:p>
       <w:pPr>
@@ -416,11 +302,32 @@
         </w:numPr>
       </w:pPr>
       <w:r>
-        <w:t xml:space="preserve">Navigates to research </w:t>
+        <w:t>Researcher a</w:t>
+      </w:r>
+      <w:r>
+        <w:t xml:space="preserve">dds </w:t>
+      </w:r>
+      <w:r>
+        <w:t>scientific n</w:t>
+      </w:r>
+      <w:r>
+        <w:t>ote</w:t>
+      </w:r>
+      <w:r>
+        <w:t xml:space="preserve">, modifies </w:t>
+      </w:r>
+      <w:r>
+        <w:t>scientific note</w:t>
+      </w:r>
+      <w:r>
+        <w:t xml:space="preserve">, and deletes </w:t>
+      </w:r>
+      <w:r>
+        <w:t xml:space="preserve">scientific </w:t>
       </w:r>
       <w:proofErr w:type="gramStart"/>
       <w:r>
-        <w:t>page</w:t>
+        <w:t>note</w:t>
       </w:r>
       <w:proofErr w:type="gramEnd"/>
     </w:p>
@@ -433,94 +340,17 @@
         </w:numPr>
       </w:pPr>
       <w:r>
-        <w:t xml:space="preserve">Adds </w:t>
-      </w:r>
-      <w:proofErr w:type="spellStart"/>
+        <w:t>Researcher searches through scientific notes then l</w:t>
+      </w:r>
+      <w:r>
+        <w:t xml:space="preserve">ogs </w:t>
+      </w:r>
       <w:proofErr w:type="gramStart"/>
       <w:r>
-        <w:t>sciNote</w:t>
-      </w:r>
-      <w:proofErr w:type="spellEnd"/>
+        <w:t>out</w:t>
+      </w:r>
       <w:proofErr w:type="gramEnd"/>
     </w:p>
-    <w:p>
-      <w:pPr>
-        <w:pStyle w:val="ListParagraph"/>
-        <w:numPr>
-          <w:ilvl w:val="0"/>
-          <w:numId w:val="1"/>
-        </w:numPr>
-      </w:pPr>
-      <w:r>
-        <w:t xml:space="preserve">Modifies </w:t>
-      </w:r>
-      <w:proofErr w:type="spellStart"/>
-      <w:proofErr w:type="gramStart"/>
-      <w:r>
-        <w:t>sciNote</w:t>
-      </w:r>
-      <w:proofErr w:type="spellEnd"/>
-      <w:proofErr w:type="gramEnd"/>
-    </w:p>
-    <w:p>
-      <w:pPr>
-        <w:pStyle w:val="ListParagraph"/>
-        <w:numPr>
-          <w:ilvl w:val="0"/>
-          <w:numId w:val="1"/>
-        </w:numPr>
-      </w:pPr>
-      <w:r>
-        <w:t xml:space="preserve">Deletes </w:t>
-      </w:r>
-      <w:proofErr w:type="spellStart"/>
-      <w:proofErr w:type="gramStart"/>
-      <w:r>
-        <w:t>sciNote</w:t>
-      </w:r>
-      <w:proofErr w:type="spellEnd"/>
-      <w:proofErr w:type="gramEnd"/>
-    </w:p>
-    <w:p>
-      <w:pPr>
-        <w:pStyle w:val="ListParagraph"/>
-        <w:numPr>
-          <w:ilvl w:val="0"/>
-          <w:numId w:val="1"/>
-        </w:numPr>
-      </w:pPr>
-      <w:r>
-        <w:t xml:space="preserve">Logs </w:t>
-      </w:r>
-      <w:proofErr w:type="gramStart"/>
-      <w:r>
-        <w:t>out</w:t>
-      </w:r>
-      <w:proofErr w:type="gramEnd"/>
-    </w:p>
-    <w:p/>
-    <w:p/>
-    <w:p>
-      <w:r>
-        <w:t>Researcher: Publish research information for ingredients use case:</w:t>
-      </w:r>
-    </w:p>
-    <w:p>
-      <w:r>
-        <w:t>A researcher will log in, before importing their data into the database, attached to an ingredient as a science note.</w:t>
-      </w:r>
-    </w:p>
-    <w:p>
-      <w:r>
-        <w:t>Researcher: Update public research:</w:t>
-      </w:r>
-    </w:p>
-    <w:p>
-      <w:r>
-        <w:t>A researcher logs in, navigates to the researcher page, then updates old research with more updated data as it becomes available. Researcher signs out.</w:t>
-      </w:r>
-    </w:p>
-    <w:p/>
     <w:p>
       <w:r>
         <w:t>End User:</w:t>
@@ -535,7 +365,19 @@
         </w:numPr>
       </w:pPr>
       <w:r>
-        <w:t>Access homepage</w:t>
+        <w:t>New user a</w:t>
+      </w:r>
+      <w:r>
+        <w:t>ccess</w:t>
+      </w:r>
+      <w:r>
+        <w:t>es</w:t>
+      </w:r>
+      <w:r>
+        <w:t xml:space="preserve"> homepage</w:t>
+      </w:r>
+      <w:r>
+        <w:t xml:space="preserve"> and searches database for a product</w:t>
       </w:r>
     </w:p>
     <w:p>
@@ -547,11 +389,17 @@
         </w:numPr>
       </w:pPr>
       <w:r>
-        <w:t xml:space="preserve">Search </w:t>
+        <w:t>New user navigates to s</w:t>
+      </w:r>
+      <w:r>
+        <w:t>ignup</w:t>
+      </w:r>
+      <w:r>
+        <w:t xml:space="preserve"> and creates a new account, then logs </w:t>
       </w:r>
       <w:proofErr w:type="gramStart"/>
       <w:r>
-        <w:t>database</w:t>
+        <w:t>in</w:t>
       </w:r>
       <w:proofErr w:type="gramEnd"/>
     </w:p>
@@ -564,7 +412,19 @@
         </w:numPr>
       </w:pPr>
       <w:r>
-        <w:t>Signup</w:t>
+        <w:t>Authenticated user c</w:t>
+      </w:r>
+      <w:r>
+        <w:t>hange</w:t>
+      </w:r>
+      <w:r>
+        <w:t>s</w:t>
+      </w:r>
+      <w:r>
+        <w:t xml:space="preserve"> account settings</w:t>
+      </w:r>
+      <w:r>
+        <w:t xml:space="preserve"> for color mode and adds flags for ingredients they are allergic to.</w:t>
       </w:r>
     </w:p>
     <w:p>
@@ -576,8 +436,28 @@
         </w:numPr>
       </w:pPr>
       <w:r>
-        <w:t>Login</w:t>
-      </w:r>
+        <w:t>Authenticated user s</w:t>
+      </w:r>
+      <w:r>
+        <w:t>earch</w:t>
+      </w:r>
+      <w:r>
+        <w:t>es database</w:t>
+      </w:r>
+      <w:r>
+        <w:t xml:space="preserve"> with flags</w:t>
+      </w:r>
+      <w:r>
+        <w:t xml:space="preserve"> and e</w:t>
+      </w:r>
+      <w:r>
+        <w:t xml:space="preserve">xamine product with </w:t>
+      </w:r>
+      <w:proofErr w:type="gramStart"/>
+      <w:r>
+        <w:t>flags</w:t>
+      </w:r>
+      <w:proofErr w:type="gramEnd"/>
     </w:p>
     <w:p>
       <w:pPr>
@@ -588,138 +468,26 @@
         </w:numPr>
       </w:pPr>
       <w:r>
-        <w:t xml:space="preserve">Change account </w:t>
+        <w:t>User navigates to barcode page and s</w:t>
+      </w:r>
+      <w:r>
+        <w:t>can</w:t>
+      </w:r>
+      <w:r>
+        <w:t>s</w:t>
+      </w:r>
+      <w:r>
+        <w:t xml:space="preserve"> barcode</w:t>
+      </w:r>
+      <w:r>
+        <w:t xml:space="preserve"> to view item then user logs </w:t>
       </w:r>
       <w:proofErr w:type="gramStart"/>
       <w:r>
-        <w:t>settings</w:t>
+        <w:t>out</w:t>
       </w:r>
       <w:proofErr w:type="gramEnd"/>
     </w:p>
-    <w:p>
-      <w:pPr>
-        <w:pStyle w:val="ListParagraph"/>
-        <w:numPr>
-          <w:ilvl w:val="1"/>
-          <w:numId w:val="4"/>
-        </w:numPr>
-      </w:pPr>
-      <w:r>
-        <w:t xml:space="preserve">Color </w:t>
-      </w:r>
-      <w:proofErr w:type="gramStart"/>
-      <w:r>
-        <w:t>mode</w:t>
-      </w:r>
-      <w:proofErr w:type="gramEnd"/>
-    </w:p>
-    <w:p>
-      <w:pPr>
-        <w:pStyle w:val="ListParagraph"/>
-        <w:numPr>
-          <w:ilvl w:val="1"/>
-          <w:numId w:val="4"/>
-        </w:numPr>
-      </w:pPr>
-      <w:r>
-        <w:t xml:space="preserve">Add </w:t>
-      </w:r>
-      <w:proofErr w:type="gramStart"/>
-      <w:r>
-        <w:t>flags</w:t>
-      </w:r>
-      <w:proofErr w:type="gramEnd"/>
-    </w:p>
-    <w:p>
-      <w:pPr>
-        <w:pStyle w:val="ListParagraph"/>
-        <w:numPr>
-          <w:ilvl w:val="0"/>
-          <w:numId w:val="4"/>
-        </w:numPr>
-      </w:pPr>
-      <w:r>
-        <w:t xml:space="preserve">Search with </w:t>
-      </w:r>
-      <w:proofErr w:type="gramStart"/>
-      <w:r>
-        <w:t>flags</w:t>
-      </w:r>
-      <w:proofErr w:type="gramEnd"/>
-    </w:p>
-    <w:p>
-      <w:pPr>
-        <w:pStyle w:val="ListParagraph"/>
-        <w:numPr>
-          <w:ilvl w:val="0"/>
-          <w:numId w:val="4"/>
-        </w:numPr>
-      </w:pPr>
-      <w:r>
-        <w:t xml:space="preserve">Examine product with </w:t>
-      </w:r>
-      <w:proofErr w:type="gramStart"/>
-      <w:r>
-        <w:t>flags</w:t>
-      </w:r>
-      <w:proofErr w:type="gramEnd"/>
-    </w:p>
-    <w:p>
-      <w:pPr>
-        <w:pStyle w:val="ListParagraph"/>
-        <w:numPr>
-          <w:ilvl w:val="0"/>
-          <w:numId w:val="4"/>
-        </w:numPr>
-      </w:pPr>
-      <w:r>
-        <w:t xml:space="preserve">Scan </w:t>
-      </w:r>
-      <w:proofErr w:type="gramStart"/>
-      <w:r>
-        <w:t>barcode</w:t>
-      </w:r>
-      <w:proofErr w:type="gramEnd"/>
-    </w:p>
-    <w:p>
-      <w:pPr>
-        <w:pStyle w:val="ListParagraph"/>
-        <w:numPr>
-          <w:ilvl w:val="0"/>
-          <w:numId w:val="4"/>
-        </w:numPr>
-      </w:pPr>
-      <w:r>
-        <w:t>Logout</w:t>
-      </w:r>
-    </w:p>
-    <w:p/>
-    <w:p/>
-    <w:p/>
-    <w:p>
-      <w:r>
-        <w:t>Consumer: Search for products use case:</w:t>
-      </w:r>
-    </w:p>
-    <w:p>
-      <w:r>
-        <w:t xml:space="preserve">Consumer user will log in, then </w:t>
-      </w:r>
-      <w:r>
-        <w:t>type a product into the search bar, then click the product they want to view on search page.</w:t>
-      </w:r>
-    </w:p>
-    <w:p>
-      <w:r>
-        <w:t>Consumer: Manage account settings use case:</w:t>
-      </w:r>
-    </w:p>
-    <w:p>
-      <w:r>
-        <w:t>Consumer will go to their settings page, where they can change some general settings, as well as assign dietary flags, hiding some products from users. User signs out.</w:t>
-      </w:r>
-    </w:p>
-    <w:p/>
     <w:sectPr>
       <w:pgSz w:w="12240" w:h="15840"/>
       <w:pgMar w:top="1440" w:right="1440" w:bottom="1440" w:left="1440" w:header="720" w:footer="720" w:gutter="0"/>

</xml_diff>